<commit_message>
refactor: small changes in the test duration part
</commit_message>
<xml_diff>
--- a/assignment_report.docx
+++ b/assignment_report.docx
@@ -122,17 +122,8 @@
           <w:sz w:val="24"/>
           <w:szCs w:val="24"/>
         </w:rPr>
-        <w:t xml:space="preserve">Luca </w:t>
-      </w:r>
-      <w:proofErr w:type="spellStart"/>
-      <w:r>
-        <w:rPr>
-          <w:sz w:val="24"/>
-          <w:szCs w:val="24"/>
-        </w:rPr>
-        <w:t>Dalmasso</w:t>
-      </w:r>
-      <w:proofErr w:type="spellEnd"/>
+        <w:t>Luca Dalmasso</w:t>
+      </w:r>
       <w:r>
         <w:rPr>
           <w:sz w:val="24"/>
@@ -498,6 +489,12 @@
           <w:lang w:val="en-GB"/>
         </w:rPr>
         <w:t>, which is a very popular architecture (Figure1) used to test big sequential circuit</w:t>
+      </w:r>
+      <w:r>
+        <w:rPr>
+          <w:lang w:val="en-GB"/>
+        </w:rPr>
+        <w:t>s</w:t>
       </w:r>
       <w:r>
         <w:rPr>
@@ -521,6 +518,7 @@
         </w:numPr>
         <w:spacing w:before="0" w:after="0"/>
         <w:ind w:left="360" w:hanging="360"/>
+        <w:jc w:val="center"/>
         <w:rPr>
           <w:sz w:val="20"/>
           <w:szCs w:val="20"/>
@@ -545,6 +543,7 @@
         </w:numPr>
         <w:spacing w:before="0" w:after="0"/>
         <w:ind w:left="360" w:hanging="360"/>
+        <w:jc w:val="center"/>
         <w:rPr>
           <w:sz w:val="20"/>
           <w:szCs w:val="20"/>
@@ -911,27 +910,27 @@
           <w:lang w:val="en-GB" w:bidi="it-IT"/>
         </w:rPr>
         <w:lastRenderedPageBreak/>
-        <w:t>During the entire test, the scan chains are fed with random patterns generated by a PRPG that is periodically “</w:t>
-      </w:r>
-      <w:proofErr w:type="spellStart"/>
-      <w:r>
-        <w:rPr>
-          <w:lang w:val="en-GB" w:bidi="it-IT"/>
-        </w:rPr>
-        <w:t>resetted</w:t>
-      </w:r>
-      <w:proofErr w:type="spellEnd"/>
-      <w:r>
-        <w:rPr>
-          <w:lang w:val="en-GB" w:bidi="it-IT"/>
-        </w:rPr>
-        <w:t>” with a new seed</w:t>
-      </w:r>
-      <w:r>
-        <w:rPr>
-          <w:lang w:val="en-GB" w:bidi="it-IT"/>
-        </w:rPr>
-        <w:t>, this is done in order to produce new random vectors with a new starting point and thus, have a major probability to increase the coverage.</w:t>
+        <w:t>During the entire test, the scan chains are fed with random patterns generated by a PRPG that is periodically “reset” with a new seed</w:t>
+      </w:r>
+      <w:r>
+        <w:rPr>
+          <w:lang w:val="en-GB" w:bidi="it-IT"/>
+        </w:rPr>
+        <w:t xml:space="preserve">, this is done </w:t>
+      </w:r>
+      <w:proofErr w:type="gramStart"/>
+      <w:r>
+        <w:rPr>
+          <w:lang w:val="en-GB" w:bidi="it-IT"/>
+        </w:rPr>
+        <w:t>in order to</w:t>
+      </w:r>
+      <w:proofErr w:type="gramEnd"/>
+      <w:r>
+        <w:rPr>
+          <w:lang w:val="en-GB" w:bidi="it-IT"/>
+        </w:rPr>
+        <w:t xml:space="preserve"> produce new random vectors with a new starting point and thus, have a major probability to increase the coverage.</w:t>
       </w:r>
     </w:p>
     <w:p>
@@ -976,16 +975,14 @@
         <w:rPr>
           <w:lang w:val="en-GB" w:bidi="it-IT"/>
         </w:rPr>
-        <w:t xml:space="preserve">We chose to use 64 scan chains, so the MISR is on 64 bit, this </w:t>
-      </w:r>
-      <w:proofErr w:type="gramStart"/>
-      <w:r>
-        <w:rPr>
-          <w:lang w:val="en-GB" w:bidi="it-IT"/>
-        </w:rPr>
-        <w:t>guarantee</w:t>
-      </w:r>
-      <w:proofErr w:type="gramEnd"/>
+        <w:t>We chose to use 64 scan chains, so the MISR is on 64 bit, this guarantee</w:t>
+      </w:r>
+      <w:r>
+        <w:rPr>
+          <w:lang w:val="en-GB" w:bidi="it-IT"/>
+        </w:rPr>
+        <w:t>s</w:t>
+      </w:r>
       <w:r>
         <w:rPr>
           <w:lang w:val="en-GB" w:bidi="it-IT"/>
@@ -1366,21 +1363,19 @@
         <w:rPr>
           <w:lang w:val="en-GB"/>
         </w:rPr>
-        <w:t xml:space="preserve">) that every 100 capture </w:t>
-      </w:r>
-      <w:proofErr w:type="gramStart"/>
-      <w:r>
-        <w:rPr>
-          <w:lang w:val="en-GB"/>
-        </w:rPr>
-        <w:t>phases,  perform</w:t>
-      </w:r>
-      <w:proofErr w:type="gramEnd"/>
-      <w:r>
-        <w:rPr>
-          <w:lang w:val="en-GB"/>
-        </w:rPr>
-        <w:t xml:space="preserve"> a reseeding on the PRPG by moving to the </w:t>
+        <w:t>) that every 10</w:t>
+      </w:r>
+      <w:r>
+        <w:rPr>
+          <w:lang w:val="en-GB"/>
+        </w:rPr>
+        <w:t>1</w:t>
+      </w:r>
+      <w:r>
+        <w:rPr>
+          <w:lang w:val="en-GB"/>
+        </w:rPr>
+        <w:t xml:space="preserve"> capture phases, perform a reseeding on the PRPG by moving to the </w:t>
       </w:r>
       <w:proofErr w:type="spellStart"/>
       <w:r>
@@ -1708,7 +1703,7 @@
         <w:rPr>
           <w:lang w:val="en-GB"/>
         </w:rPr>
-        <w:t xml:space="preserve">Repeat Fill Capture for 100 times with the same seed: (48 + 1) * 100 = 4900 </w:t>
+        <w:t xml:space="preserve">Test: 1 </w:t>
       </w:r>
       <w:proofErr w:type="spellStart"/>
       <w:r>
@@ -1718,24 +1713,6 @@
         <w:t>Tclk</w:t>
       </w:r>
       <w:proofErr w:type="spellEnd"/>
-      <w:r>
-        <w:rPr>
-          <w:lang w:val="en-GB"/>
-        </w:rPr>
-        <w:t xml:space="preserve"> </w:t>
-      </w:r>
-      <w:r>
-        <w:rPr>
-          <w:lang w:val="en-GB"/>
-        </w:rPr>
-        <w:sym w:font="Wingdings" w:char="F0E0"/>
-      </w:r>
-      <w:r>
-        <w:rPr>
-          <w:lang w:val="en-GB"/>
-        </w:rPr>
-        <w:t xml:space="preserve"> 4900 random patterns for each test cycle.</w:t>
-      </w:r>
     </w:p>
     <w:p>
       <w:pPr>
@@ -1752,7 +1729,105 @@
         <w:rPr>
           <w:lang w:val="en-GB"/>
         </w:rPr>
-        <w:t>Reseed</w:t>
+        <w:t>Repeat Fill Capture</w:t>
+      </w:r>
+      <w:r>
+        <w:rPr>
+          <w:lang w:val="en-GB"/>
+        </w:rPr>
+        <w:t xml:space="preserve"> and Test</w:t>
+      </w:r>
+      <w:r>
+        <w:rPr>
+          <w:lang w:val="en-GB"/>
+        </w:rPr>
+        <w:t xml:space="preserve"> for 10</w:t>
+      </w:r>
+      <w:r>
+        <w:rPr>
+          <w:lang w:val="en-GB"/>
+        </w:rPr>
+        <w:t>1</w:t>
+      </w:r>
+      <w:r>
+        <w:rPr>
+          <w:lang w:val="en-GB"/>
+        </w:rPr>
+        <w:t xml:space="preserve"> times with the same seed: (48 + 1</w:t>
+      </w:r>
+      <w:r>
+        <w:rPr>
+          <w:lang w:val="en-GB"/>
+        </w:rPr>
+        <w:t xml:space="preserve"> + 1</w:t>
+      </w:r>
+      <w:r>
+        <w:rPr>
+          <w:lang w:val="en-GB"/>
+        </w:rPr>
+        <w:t>) * 10</w:t>
+      </w:r>
+      <w:r>
+        <w:rPr>
+          <w:lang w:val="en-GB"/>
+        </w:rPr>
+        <w:t>1</w:t>
+      </w:r>
+      <w:r>
+        <w:rPr>
+          <w:lang w:val="en-GB"/>
+        </w:rPr>
+        <w:t xml:space="preserve"> = </w:t>
+      </w:r>
+      <w:r>
+        <w:rPr>
+          <w:lang w:val="en-GB"/>
+        </w:rPr>
+        <w:t>5050</w:t>
+      </w:r>
+      <w:r>
+        <w:rPr>
+          <w:lang w:val="en-GB"/>
+        </w:rPr>
+        <w:t xml:space="preserve"> </w:t>
+      </w:r>
+      <w:proofErr w:type="spellStart"/>
+      <w:r>
+        <w:rPr>
+          <w:lang w:val="en-GB"/>
+        </w:rPr>
+        <w:t>Tclk</w:t>
+      </w:r>
+      <w:proofErr w:type="spellEnd"/>
+      <w:r>
+        <w:rPr>
+          <w:lang w:val="en-GB"/>
+        </w:rPr>
+        <w:t xml:space="preserve"> </w:t>
+      </w:r>
+      <w:r>
+        <w:rPr>
+          <w:lang w:val="en-GB"/>
+        </w:rPr>
+        <w:sym w:font="Wingdings" w:char="F0E0"/>
+      </w:r>
+      <w:r>
+        <w:rPr>
+          <w:lang w:val="en-GB"/>
+        </w:rPr>
+        <w:t xml:space="preserve"> </w:t>
+      </w:r>
+      <w:r>
+        <w:rPr>
+          <w:lang w:val="en-GB"/>
+        </w:rPr>
+        <w:t>5050</w:t>
+      </w:r>
+      <w:r>
+        <w:rPr>
+          <w:lang w:val="en-GB"/>
+        </w:rPr>
+        <w:t xml:space="preserve"> random patterns for each test cycle.</w:t>
       </w:r>
     </w:p>
     <w:p>
@@ -1770,20 +1845,62 @@
         <w:rPr>
           <w:lang w:val="en-GB"/>
         </w:rPr>
-        <w:t>Repeat for 11 times (12 seeds in total)</w:t>
-      </w:r>
-    </w:p>
-    <w:p>
-      <w:pPr>
-        <w:rPr>
-          <w:lang w:val="en-GB"/>
-        </w:rPr>
-      </w:pPr>
-      <w:r>
-        <w:rPr>
-          <w:lang w:val="en-GB"/>
-        </w:rPr>
-        <w:t xml:space="preserve">Total overhead: 4900 * 12 * </w:t>
+        <w:t>Reseed</w:t>
+      </w:r>
+    </w:p>
+    <w:p>
+      <w:pPr>
+        <w:pStyle w:val="Paragrafoelenco"/>
+        <w:numPr>
+          <w:ilvl w:val="0"/>
+          <w:numId w:val="21"/>
+        </w:numPr>
+        <w:rPr>
+          <w:lang w:val="en-GB"/>
+        </w:rPr>
+      </w:pPr>
+      <w:r>
+        <w:rPr>
+          <w:lang w:val="en-GB"/>
+        </w:rPr>
+        <w:t xml:space="preserve">Repeat for </w:t>
+      </w:r>
+      <w:r>
+        <w:rPr>
+          <w:lang w:val="en-GB"/>
+        </w:rPr>
+        <w:t xml:space="preserve">other </w:t>
+      </w:r>
+      <w:r>
+        <w:rPr>
+          <w:lang w:val="en-GB"/>
+        </w:rPr>
+        <w:t>11 times (12 seeds in total)</w:t>
+      </w:r>
+    </w:p>
+    <w:p>
+      <w:pPr>
+        <w:rPr>
+          <w:lang w:val="en-GB"/>
+        </w:rPr>
+      </w:pPr>
+      <w:r>
+        <w:rPr>
+          <w:lang w:val="en-GB"/>
+        </w:rPr>
+        <w:t xml:space="preserve">Total overhead: </w:t>
+      </w:r>
+      <w:r>
+        <w:rPr>
+          <w:lang w:val="en-GB"/>
+        </w:rPr>
+        <w:t>5050</w:t>
+      </w:r>
+      <w:r>
+        <w:rPr>
+          <w:lang w:val="en-GB"/>
+        </w:rPr>
+        <w:t xml:space="preserve"> * 12 * </w:t>
       </w:r>
       <w:proofErr w:type="spellStart"/>
       <w:r>
@@ -1823,7 +1940,7 @@
         <w:rPr>
           <w:lang w:val="en-GB"/>
         </w:rPr>
-        <w:t xml:space="preserve">=100 ns </w:t>
+        <w:t xml:space="preserve">=10 ns </w:t>
       </w:r>
       <w:r>
         <w:rPr>
@@ -1835,13 +1952,43 @@
         <w:rPr>
           <w:lang w:val="en-GB"/>
         </w:rPr>
-        <w:t xml:space="preserve"> 4900 * 12 * 100 = </w:t>
-      </w:r>
-      <w:r>
-        <w:rPr>
-          <w:lang w:val="en-GB"/>
-        </w:rPr>
-        <w:t>5,9 M clock cycles.</w:t>
+        <w:t xml:space="preserve"> </w:t>
+      </w:r>
+      <w:r>
+        <w:rPr>
+          <w:lang w:val="en-GB"/>
+        </w:rPr>
+        <w:t>5050</w:t>
+      </w:r>
+      <w:r>
+        <w:rPr>
+          <w:lang w:val="en-GB"/>
+        </w:rPr>
+        <w:t xml:space="preserve"> * 12 * 10 = </w:t>
+      </w:r>
+      <w:r>
+        <w:rPr>
+          <w:lang w:val="en-GB"/>
+        </w:rPr>
+        <w:t>606</w:t>
+      </w:r>
+      <w:r>
+        <w:rPr>
+          <w:lang w:val="en-GB"/>
+        </w:rPr>
+        <w:t xml:space="preserve"> </w:t>
+      </w:r>
+      <w:r>
+        <w:rPr>
+          <w:lang w:val="en-GB"/>
+        </w:rPr>
+        <w:t>K</w:t>
+      </w:r>
+      <w:r>
+        <w:rPr>
+          <w:lang w:val="en-GB"/>
+        </w:rPr>
+        <w:t xml:space="preserve"> clock cycles.</w:t>
       </w:r>
     </w:p>
     <w:p>
@@ -1903,7 +2050,47 @@
           <w:sz w:val="22"/>
           <w:lang w:val="en-GB"/>
         </w:rPr>
-        <w:t>, the test phase needs at least 6M clock cycles during which 60000 patterns are generated and compacted.</w:t>
+        <w:t xml:space="preserve">, the test phase needs at least </w:t>
+      </w:r>
+      <w:r>
+        <w:rPr>
+          <w:rFonts w:asciiTheme="minorHAnsi" w:eastAsiaTheme="minorHAnsi" w:hAnsiTheme="minorHAnsi" w:cstheme="minorBidi"/>
+          <w:caps w:val="0"/>
+          <w:color w:val="595959" w:themeColor="text1" w:themeTint="A6"/>
+          <w:sz w:val="22"/>
+          <w:lang w:val="en-GB"/>
+        </w:rPr>
+        <w:t xml:space="preserve">0.6 </w:t>
+      </w:r>
+      <w:r>
+        <w:rPr>
+          <w:rFonts w:asciiTheme="minorHAnsi" w:eastAsiaTheme="minorHAnsi" w:hAnsiTheme="minorHAnsi" w:cstheme="minorBidi"/>
+          <w:caps w:val="0"/>
+          <w:color w:val="595959" w:themeColor="text1" w:themeTint="A6"/>
+          <w:sz w:val="22"/>
+          <w:lang w:val="en-GB"/>
+        </w:rPr>
+        <w:t>M clock cycles during which 60</w:t>
+      </w:r>
+      <w:r>
+        <w:rPr>
+          <w:rFonts w:asciiTheme="minorHAnsi" w:eastAsiaTheme="minorHAnsi" w:hAnsiTheme="minorHAnsi" w:cstheme="minorBidi"/>
+          <w:caps w:val="0"/>
+          <w:color w:val="595959" w:themeColor="text1" w:themeTint="A6"/>
+          <w:sz w:val="22"/>
+          <w:lang w:val="en-GB"/>
+        </w:rPr>
+        <w:t xml:space="preserve"> K</w:t>
+      </w:r>
+      <w:r>
+        <w:rPr>
+          <w:rFonts w:asciiTheme="minorHAnsi" w:eastAsiaTheme="minorHAnsi" w:hAnsiTheme="minorHAnsi" w:cstheme="minorBidi"/>
+          <w:caps w:val="0"/>
+          <w:color w:val="595959" w:themeColor="text1" w:themeTint="A6"/>
+          <w:sz w:val="22"/>
+          <w:lang w:val="en-GB"/>
+        </w:rPr>
+        <w:t xml:space="preserve"> patterns are generated and compacted.</w:t>
       </w:r>
     </w:p>
     <w:p>
@@ -2004,6 +2191,7 @@
         <w:rPr>
           <w:lang w:val="en-GB"/>
         </w:rPr>
+        <w:lastRenderedPageBreak/>
         <w:t>Low MISR aliasing probability.</w:t>
       </w:r>
     </w:p>
@@ -2022,7 +2210,6 @@
         <w:rPr>
           <w:lang w:val="en-GB"/>
         </w:rPr>
-        <w:lastRenderedPageBreak/>
         <w:t>Higher number would lead to an higher hardware cost (Bigger PRPG and MISR) without an effective advantage</w:t>
       </w:r>
       <w:r>
@@ -2135,21 +2322,31 @@
         <w:rPr>
           <w:lang w:val="en-GB"/>
         </w:rPr>
-        <w:t xml:space="preserve">We decided to avoid inserting 64 </w:t>
-      </w:r>
-      <w:proofErr w:type="gramStart"/>
-      <w:r>
-        <w:rPr>
-          <w:lang w:val="en-GB"/>
-        </w:rPr>
-        <w:t>scan</w:t>
-      </w:r>
-      <w:proofErr w:type="gramEnd"/>
-      <w:r>
-        <w:rPr>
-          <w:lang w:val="en-GB"/>
-        </w:rPr>
-        <w:t xml:space="preserve"> in and 64 scan out by sharing them with some PIs and POs, so that the only overhead (in terms of pins) is due to the Scan Enable pin.</w:t>
+        <w:t>We decided to avoid inserting 64 scan</w:t>
+      </w:r>
+      <w:r>
+        <w:rPr>
+          <w:lang w:val="en-GB"/>
+        </w:rPr>
+        <w:t>-</w:t>
+      </w:r>
+      <w:r>
+        <w:rPr>
+          <w:lang w:val="en-GB"/>
+        </w:rPr>
+        <w:t>in and 64 scan</w:t>
+      </w:r>
+      <w:r>
+        <w:rPr>
+          <w:lang w:val="en-GB"/>
+        </w:rPr>
+        <w:t>-</w:t>
+      </w:r>
+      <w:r>
+        <w:rPr>
+          <w:lang w:val="en-GB"/>
+        </w:rPr>
+        <w:t>out by sharing them with some PIs and POs, so that the only overhead (in terms of pins) is due to the Scan Enable pin.</w:t>
       </w:r>
     </w:p>
     <w:p>
@@ -2275,7 +2472,13 @@
         <w:rPr>
           <w:lang w:val="en-GB"/>
         </w:rPr>
-        <w:t xml:space="preserve">, </w:t>
+        <w:t>:</w:t>
+      </w:r>
+      <w:r>
+        <w:rPr>
+          <w:lang w:val="en-GB"/>
+        </w:rPr>
+        <w:t xml:space="preserve"> </w:t>
       </w:r>
       <w:proofErr w:type="spellStart"/>
       <w:r>
@@ -2548,6 +2751,7 @@
     <w:p>
       <w:pPr>
         <w:pStyle w:val="Paragrafoelenco"/>
+        <w:jc w:val="center"/>
         <w:rPr>
           <w:lang w:val="en-GB"/>
         </w:rPr>
@@ -2709,6 +2913,55 @@
     </w:p>
     <w:p>
       <w:pPr>
+        <w:rPr>
+          <w:lang w:val="en-GB"/>
+        </w:rPr>
+      </w:pPr>
+    </w:p>
+    <w:p>
+      <w:pPr>
+        <w:rPr>
+          <w:lang w:val="en-GB"/>
+        </w:rPr>
+      </w:pPr>
+    </w:p>
+    <w:p>
+      <w:pPr>
+        <w:rPr>
+          <w:lang w:val="en-GB"/>
+        </w:rPr>
+      </w:pPr>
+    </w:p>
+    <w:p>
+      <w:pPr>
+        <w:rPr>
+          <w:lang w:val="en-GB"/>
+        </w:rPr>
+      </w:pPr>
+    </w:p>
+    <w:p>
+      <w:pPr>
+        <w:rPr>
+          <w:lang w:val="en-GB"/>
+        </w:rPr>
+      </w:pPr>
+    </w:p>
+    <w:p>
+      <w:pPr>
+        <w:rPr>
+          <w:lang w:val="en-GB"/>
+        </w:rPr>
+      </w:pPr>
+    </w:p>
+    <w:p>
+      <w:pPr>
+        <w:rPr>
+          <w:lang w:val="en-GB"/>
+        </w:rPr>
+      </w:pPr>
+    </w:p>
+    <w:p>
+      <w:pPr>
         <w:pStyle w:val="Paragrafoelenco"/>
         <w:numPr>
           <w:ilvl w:val="0"/>
@@ -2722,6 +2975,7 @@
         <w:rPr>
           <w:lang w:val="en-GB"/>
         </w:rPr>
+        <w:lastRenderedPageBreak/>
         <w:t>Test coverage obtained with 40000 patterns</w:t>
       </w:r>
       <w:r>
@@ -2741,53 +2995,58 @@
           <w:lang w:val="en-GB"/>
         </w:rPr>
         <w:br/>
-        <w:t xml:space="preserve">As </w:t>
+        <w:t>As sa</w:t>
+      </w:r>
+      <w:r>
+        <w:rPr>
+          <w:lang w:val="en-GB"/>
+        </w:rPr>
+        <w:t>i</w:t>
+      </w:r>
+      <w:r>
+        <w:rPr>
+          <w:lang w:val="en-GB"/>
+        </w:rPr>
+        <w:t xml:space="preserve">d before, with test points is possible to reach 85, 86% of coverage but the number of patterns to generate would be too high to be </w:t>
       </w:r>
       <w:proofErr w:type="spellStart"/>
       <w:r>
         <w:rPr>
           <w:lang w:val="en-GB"/>
         </w:rPr>
-        <w:t>sayd</w:t>
+        <w:t>fault_simulated</w:t>
       </w:r>
       <w:proofErr w:type="spellEnd"/>
       <w:r>
         <w:rPr>
           <w:lang w:val="en-GB"/>
         </w:rPr>
-        <w:t xml:space="preserve"> before, with test points is possible to reach 85, 86% of coverage but the number of patterns to generate would be too high to be </w:t>
+        <w:t xml:space="preserve"> in a reasonable time with </w:t>
       </w:r>
       <w:proofErr w:type="spellStart"/>
       <w:r>
         <w:rPr>
           <w:lang w:val="en-GB"/>
         </w:rPr>
-        <w:t>fault_simulated</w:t>
+        <w:t>Tmax</w:t>
       </w:r>
       <w:proofErr w:type="spellEnd"/>
       <w:r>
         <w:rPr>
           <w:lang w:val="en-GB"/>
         </w:rPr>
-        <w:t xml:space="preserve"> in a reasonable time with </w:t>
-      </w:r>
-      <w:proofErr w:type="spellStart"/>
-      <w:r>
-        <w:rPr>
-          <w:lang w:val="en-GB"/>
-        </w:rPr>
-        <w:t>Tmax</w:t>
-      </w:r>
-      <w:proofErr w:type="spellEnd"/>
-      <w:r>
-        <w:rPr>
-          <w:lang w:val="en-GB"/>
-        </w:rPr>
         <w:t>.</w:t>
       </w:r>
     </w:p>
     <w:p>
       <w:pPr>
+        <w:rPr>
+          <w:lang w:val="en-GB"/>
+        </w:rPr>
+      </w:pPr>
+    </w:p>
+    <w:p>
+      <w:pPr>
         <w:pStyle w:val="Paragrafoelenco"/>
         <w:rPr>
           <w:lang w:val="en-GB"/>
@@ -2796,38 +3055,16 @@
     </w:p>
     <w:p>
       <w:pPr>
-        <w:rPr>
-          <w:lang w:val="en-GB"/>
-        </w:rPr>
-      </w:pPr>
-    </w:p>
-    <w:p>
-      <w:pPr>
-        <w:rPr>
-          <w:lang w:val="en-GB"/>
-        </w:rPr>
-      </w:pPr>
-    </w:p>
-    <w:p>
-      <w:pPr>
         <w:pStyle w:val="Paragrafoelenco"/>
-        <w:rPr>
-          <w:lang w:val="en-GB"/>
-        </w:rPr>
-      </w:pPr>
-    </w:p>
-    <w:p>
-      <w:pPr>
-        <w:pStyle w:val="Paragrafoelenco"/>
-        <w:rPr>
-          <w:lang w:val="en-GB"/>
-        </w:rPr>
-      </w:pPr>
-      <w:r>
-        <w:rPr>
-          <w:lang w:val="en-GB"/>
-        </w:rPr>
-        <w:lastRenderedPageBreak/>
+        <w:jc w:val="center"/>
+        <w:rPr>
+          <w:lang w:val="en-GB"/>
+        </w:rPr>
+      </w:pPr>
+      <w:r>
+        <w:rPr>
+          <w:lang w:val="en-GB"/>
+        </w:rPr>
         <w:t>Figure6: Fault simulation results with 40000 out of 60000 patterns (</w:t>
       </w:r>
       <w:proofErr w:type="spellStart"/>
@@ -6158,7 +6395,12 @@
 </file>
 
 <file path=customXml/item2.xml><?xml version="1.0" encoding="utf-8"?>
-<b:Sources xmlns:b="http://schemas.openxmlformats.org/officeDocument/2006/bibliography" xmlns="http://schemas.openxmlformats.org/officeDocument/2006/bibliography" SelectedStyle="\APASixthEditionOfficeOnline.xsl" StyleName="APA" Version="6"/>
+<?mso-contentType ?>
+<FormTemplates xmlns="http://schemas.microsoft.com/sharepoint/v3/contenttype/forms">
+  <Display>DocumentLibraryForm</Display>
+  <Edit>DocumentLibraryForm</Edit>
+  <New>DocumentLibraryForm</New>
+</FormTemplates>
 </file>
 
 <file path=customXml/item3.xml><?xml version="1.0" encoding="utf-8"?>
@@ -6168,12 +6410,7 @@
 </file>
 
 <file path=customXml/item4.xml><?xml version="1.0" encoding="utf-8"?>
-<?mso-contentType ?>
-<FormTemplates xmlns="http://schemas.microsoft.com/sharepoint/v3/contenttype/forms">
-  <Display>DocumentLibraryForm</Display>
-  <Edit>DocumentLibraryForm</Edit>
-  <New>DocumentLibraryForm</New>
-</FormTemplates>
+<b:Sources xmlns:b="http://schemas.openxmlformats.org/officeDocument/2006/bibliography" xmlns="http://schemas.openxmlformats.org/officeDocument/2006/bibliography" SelectedStyle="\APASixthEditionOfficeOnline.xsl" StyleName="APA" Version="6"/>
 </file>
 
 <file path=customXml/itemProps1.xml><?xml version="1.0" encoding="utf-8"?>
@@ -6193,9 +6430,9 @@
 </file>
 
 <file path=customXml/itemProps2.xml><?xml version="1.0" encoding="utf-8"?>
-<ds:datastoreItem xmlns:ds="http://schemas.openxmlformats.org/officeDocument/2006/customXml" ds:itemID="{F6D3BCA5-CD69-4FBF-91C9-2E831816198E}">
+<ds:datastoreItem xmlns:ds="http://schemas.openxmlformats.org/officeDocument/2006/customXml" ds:itemID="{8E445992-A284-4D7A-BB4B-C082FDA9CE09}">
   <ds:schemaRefs>
-    <ds:schemaRef ds:uri="http://schemas.openxmlformats.org/officeDocument/2006/bibliography"/>
+    <ds:schemaRef ds:uri="http://schemas.microsoft.com/sharepoint/v3/contenttype/forms"/>
   </ds:schemaRefs>
 </ds:datastoreItem>
 </file>
@@ -6210,9 +6447,9 @@
 </file>
 
 <file path=customXml/itemProps4.xml><?xml version="1.0" encoding="utf-8"?>
-<ds:datastoreItem xmlns:ds="http://schemas.openxmlformats.org/officeDocument/2006/customXml" ds:itemID="{8E445992-A284-4D7A-BB4B-C082FDA9CE09}">
+<ds:datastoreItem xmlns:ds="http://schemas.openxmlformats.org/officeDocument/2006/customXml" ds:itemID="{F6D3BCA5-CD69-4FBF-91C9-2E831816198E}">
   <ds:schemaRefs>
-    <ds:schemaRef ds:uri="http://schemas.microsoft.com/sharepoint/v3/contenttype/forms"/>
+    <ds:schemaRef ds:uri="http://schemas.openxmlformats.org/officeDocument/2006/bibliography"/>
   </ds:schemaRefs>
 </ds:datastoreItem>
 </file>
</xml_diff>

<commit_message>
fix: time unit corrected
</commit_message>
<xml_diff>
--- a/assignment_report.docx
+++ b/assignment_report.docx
@@ -756,18 +756,8 @@
           <w:szCs w:val="20"/>
           <w:lang w:val="en-GB" w:bidi="it-IT"/>
         </w:rPr>
-        <w:t xml:space="preserve">#ScanChains * </w:t>
-      </w:r>
-      <w:proofErr w:type="spellStart"/>
-      <w:r>
-        <w:rPr>
-          <w:sz w:val="20"/>
-          <w:szCs w:val="20"/>
-          <w:lang w:val="en-GB" w:bidi="it-IT"/>
-        </w:rPr>
-        <w:t>Tclk</w:t>
-      </w:r>
-      <w:proofErr w:type="spellEnd"/>
+        <w:t>#ScanChains * Tclk</w:t>
+      </w:r>
     </w:p>
     <w:p>
       <w:pPr>
@@ -814,18 +804,8 @@
           <w:lang w:val="en-GB" w:bidi="it-IT"/>
         </w:rPr>
         <w:br/>
-        <w:t xml:space="preserve">Duration: </w:t>
-      </w:r>
-      <w:proofErr w:type="spellStart"/>
-      <w:r>
-        <w:rPr>
-          <w:sz w:val="20"/>
-          <w:szCs w:val="20"/>
-          <w:lang w:val="en-GB" w:bidi="it-IT"/>
-        </w:rPr>
-        <w:t>Tclk</w:t>
-      </w:r>
-      <w:proofErr w:type="spellEnd"/>
+        <w:t>Duration: Tclk</w:t>
+      </w:r>
     </w:p>
     <w:p>
       <w:pPr>
@@ -916,21 +896,7 @@
         <w:rPr>
           <w:lang w:val="en-GB" w:bidi="it-IT"/>
         </w:rPr>
-        <w:t xml:space="preserve">, this is done </w:t>
-      </w:r>
-      <w:proofErr w:type="gramStart"/>
-      <w:r>
-        <w:rPr>
-          <w:lang w:val="en-GB" w:bidi="it-IT"/>
-        </w:rPr>
-        <w:t>in order to</w:t>
-      </w:r>
-      <w:proofErr w:type="gramEnd"/>
-      <w:r>
-        <w:rPr>
-          <w:lang w:val="en-GB" w:bidi="it-IT"/>
-        </w:rPr>
-        <w:t xml:space="preserve"> produce new random vectors with a new starting point and thus, have a major probability to increase the coverage.</w:t>
+        <w:t>, this is done in order to produce new random vectors with a new starting point and thus, have a major probability to increase the coverage.</w:t>
       </w:r>
     </w:p>
     <w:p>
@@ -1213,117 +1179,33 @@
         <w:rPr>
           <w:lang w:val="en-GB"/>
         </w:rPr>
-        <w:t xml:space="preserve"> NORMAL_MODE) the FSM will move to </w:t>
-      </w:r>
-      <w:proofErr w:type="spellStart"/>
-      <w:r>
-        <w:rPr>
-          <w:lang w:val="en-GB"/>
-        </w:rPr>
-        <w:t>S_fill</w:t>
-      </w:r>
-      <w:proofErr w:type="spellEnd"/>
-      <w:r>
-        <w:rPr>
-          <w:lang w:val="en-GB"/>
-        </w:rPr>
-        <w:t xml:space="preserve"> state.</w:t>
+        <w:t xml:space="preserve"> NORMAL_MODE) the FSM will move to S_fill state.</w:t>
       </w:r>
       <w:r>
         <w:rPr>
           <w:lang w:val="en-GB"/>
         </w:rPr>
         <w:br/>
-        <w:t>The FSM will alternate Fill (</w:t>
-      </w:r>
-      <w:proofErr w:type="spellStart"/>
-      <w:r>
-        <w:rPr>
-          <w:lang w:val="en-GB"/>
-        </w:rPr>
-        <w:t>S_fill</w:t>
-      </w:r>
-      <w:proofErr w:type="spellEnd"/>
-      <w:r>
-        <w:rPr>
-          <w:lang w:val="en-GB"/>
-        </w:rPr>
-        <w:t>), Capture (</w:t>
-      </w:r>
-      <w:proofErr w:type="spellStart"/>
-      <w:r>
-        <w:rPr>
-          <w:lang w:val="en-GB"/>
-        </w:rPr>
-        <w:t>S_capture</w:t>
-      </w:r>
-      <w:proofErr w:type="spellEnd"/>
-      <w:r>
-        <w:rPr>
-          <w:lang w:val="en-GB"/>
-        </w:rPr>
-        <w:t>) and Reseed (</w:t>
-      </w:r>
-      <w:proofErr w:type="spellStart"/>
-      <w:r>
-        <w:rPr>
-          <w:lang w:val="en-GB"/>
-        </w:rPr>
-        <w:t>S_reseed</w:t>
-      </w:r>
-      <w:proofErr w:type="spellEnd"/>
-      <w:r>
-        <w:rPr>
-          <w:lang w:val="en-GB"/>
-        </w:rPr>
-        <w:t>) phases discussed before.</w:t>
-      </w:r>
-    </w:p>
-    <w:p>
-      <w:pPr>
-        <w:rPr>
-          <w:lang w:val="en-GB"/>
-        </w:rPr>
-      </w:pPr>
-      <w:r>
-        <w:rPr>
-          <w:lang w:val="en-GB"/>
-        </w:rPr>
-        <w:t xml:space="preserve">Fill phase will last for 48 </w:t>
-      </w:r>
-      <w:proofErr w:type="spellStart"/>
-      <w:r>
-        <w:rPr>
-          <w:lang w:val="en-GB"/>
-        </w:rPr>
-        <w:t>clk</w:t>
-      </w:r>
-      <w:proofErr w:type="spellEnd"/>
-      <w:r>
-        <w:rPr>
-          <w:lang w:val="en-GB"/>
-        </w:rPr>
-        <w:t xml:space="preserve"> cycles (48 is the maximum length of a scan chain) so that all scan cells are correctly fed in parallel with random patterns, after this </w:t>
-      </w:r>
-      <w:r>
-        <w:rPr>
-          <w:lang w:val="en-GB"/>
-        </w:rPr>
-        <w:t xml:space="preserve">the processor is ready to do a capture, so the Capture state will be reached (only 1 </w:t>
-      </w:r>
-      <w:proofErr w:type="spellStart"/>
-      <w:r>
-        <w:rPr>
-          <w:lang w:val="en-GB"/>
-        </w:rPr>
-        <w:t>clk</w:t>
-      </w:r>
-      <w:proofErr w:type="spellEnd"/>
-      <w:r>
-        <w:rPr>
-          <w:lang w:val="en-GB"/>
-        </w:rPr>
-        <w:t xml:space="preserve"> cycle is used here).</w:t>
+        <w:t>The FSM will alternate Fill (S_fill), Capture (S_capture) and Reseed (S_reseed) phases discussed before.</w:t>
+      </w:r>
+    </w:p>
+    <w:p>
+      <w:pPr>
+        <w:rPr>
+          <w:lang w:val="en-GB"/>
+        </w:rPr>
+      </w:pPr>
+      <w:r>
+        <w:rPr>
+          <w:lang w:val="en-GB"/>
+        </w:rPr>
+        <w:t xml:space="preserve">Fill phase will last for 48 clk cycles (48 is the maximum length of a scan chain) so that all scan cells are correctly fed in parallel with random patterns, after this </w:t>
+      </w:r>
+      <w:r>
+        <w:rPr>
+          <w:lang w:val="en-GB"/>
+        </w:rPr>
+        <w:t>the processor is ready to do a capture, so the Capture state will be reached (only 1 clk cycle is used here).</w:t>
       </w:r>
     </w:p>
     <w:p>
@@ -1349,21 +1231,7 @@
           <w:lang w:val="en-GB"/>
         </w:rPr>
         <w:lastRenderedPageBreak/>
-        <w:t>interleaved by an intermediate state (</w:t>
-      </w:r>
-      <w:proofErr w:type="spellStart"/>
-      <w:r>
-        <w:rPr>
-          <w:lang w:val="en-GB"/>
-        </w:rPr>
-        <w:t>S_test</w:t>
-      </w:r>
-      <w:proofErr w:type="spellEnd"/>
-      <w:r>
-        <w:rPr>
-          <w:lang w:val="en-GB"/>
-        </w:rPr>
-        <w:t>) that every 10</w:t>
+        <w:t>interleaved by an intermediate state (S_test) that every 10</w:t>
       </w:r>
       <w:r>
         <w:rPr>
@@ -1375,21 +1243,7 @@
         <w:rPr>
           <w:lang w:val="en-GB"/>
         </w:rPr>
-        <w:t xml:space="preserve"> capture phases, perform a reseeding on the PRPG by moving to the </w:t>
-      </w:r>
-      <w:proofErr w:type="spellStart"/>
-      <w:r>
-        <w:rPr>
-          <w:lang w:val="en-GB"/>
-        </w:rPr>
-        <w:t>S_reseed</w:t>
-      </w:r>
-      <w:proofErr w:type="spellEnd"/>
-      <w:r>
-        <w:rPr>
-          <w:lang w:val="en-GB"/>
-        </w:rPr>
-        <w:t xml:space="preserve"> state.</w:t>
+        <w:t xml:space="preserve"> capture phases, perform a reseeding on the PRPG by moving to the S_reseed state.</w:t>
       </w:r>
     </w:p>
     <w:p>
@@ -1403,21 +1257,7 @@
           <w:lang w:val="en-GB"/>
         </w:rPr>
         <w:br/>
-        <w:t xml:space="preserve">After a certain number of reseeds done, the test phase will move to the </w:t>
-      </w:r>
-      <w:proofErr w:type="spellStart"/>
-      <w:r>
-        <w:rPr>
-          <w:lang w:val="en-GB"/>
-        </w:rPr>
-        <w:t>S_go</w:t>
-      </w:r>
-      <w:proofErr w:type="spellEnd"/>
-      <w:r>
-        <w:rPr>
-          <w:lang w:val="en-GB"/>
-        </w:rPr>
-        <w:t xml:space="preserve"> state where the signature produced by the MISR is compared with the golden one.</w:t>
+        <w:t>After a certain number of reseeds done, the test phase will move to the S_go state where the signature produced by the MISR is compared with the golden one.</w:t>
       </w:r>
       <w:r>
         <w:rPr>
@@ -1467,68 +1307,26 @@
           <w:lang w:val="en-GB"/>
         </w:rPr>
         <w:br/>
-        <w:t xml:space="preserve">In all cases when </w:t>
-      </w:r>
-      <w:proofErr w:type="spellStart"/>
-      <w:r>
-        <w:rPr>
-          <w:lang w:val="en-GB"/>
-        </w:rPr>
-        <w:t>go_nogo</w:t>
-      </w:r>
-      <w:proofErr w:type="spellEnd"/>
-      <w:r>
-        <w:rPr>
-          <w:lang w:val="en-GB"/>
-        </w:rPr>
-        <w:t xml:space="preserve"> is raised by the LBIST means that the test procedure ended (All patterns have been produced and compacted in the MISR).</w:t>
-      </w:r>
-    </w:p>
-    <w:p>
-      <w:pPr>
-        <w:rPr>
-          <w:lang w:val="en-GB"/>
-        </w:rPr>
-      </w:pPr>
-      <w:r>
-        <w:rPr>
-          <w:lang w:val="en-GB"/>
-        </w:rPr>
-        <w:t xml:space="preserve">In the following picture (Figure3) is possible to see the end of a test procedure, the </w:t>
-      </w:r>
-      <w:proofErr w:type="spellStart"/>
-      <w:r>
-        <w:rPr>
-          <w:lang w:val="en-GB"/>
-        </w:rPr>
-        <w:t>go_nogo</w:t>
-      </w:r>
-      <w:proofErr w:type="spellEnd"/>
-      <w:r>
-        <w:rPr>
-          <w:lang w:val="en-GB"/>
-        </w:rPr>
-        <w:t xml:space="preserve"> is raised to 1 for two clock cycles</w:t>
-      </w:r>
-      <w:r>
-        <w:rPr>
-          <w:lang w:val="en-GB"/>
-        </w:rPr>
-        <w:t>, the test ended good, the circuit is not faulty, so the firmware can start his execution (</w:t>
-      </w:r>
-      <w:proofErr w:type="spellStart"/>
-      <w:r>
-        <w:rPr>
-          <w:lang w:val="en-GB"/>
-        </w:rPr>
-        <w:t>fetch_enable</w:t>
-      </w:r>
-      <w:proofErr w:type="spellEnd"/>
-      <w:r>
-        <w:rPr>
-          <w:lang w:val="en-GB"/>
-        </w:rPr>
-        <w:t xml:space="preserve"> signal is raised).</w:t>
+        <w:t>In all cases when go_nogo is raised by the LBIST means that the test procedure ended (All patterns have been produced and compacted in the MISR).</w:t>
+      </w:r>
+    </w:p>
+    <w:p>
+      <w:pPr>
+        <w:rPr>
+          <w:lang w:val="en-GB"/>
+        </w:rPr>
+      </w:pPr>
+      <w:r>
+        <w:rPr>
+          <w:lang w:val="en-GB"/>
+        </w:rPr>
+        <w:t>In the following picture (Figure3) is possible to see the end of a test procedure, the go_nogo is raised to 1 for two clock cycles</w:t>
+      </w:r>
+      <w:r>
+        <w:rPr>
+          <w:lang w:val="en-GB"/>
+        </w:rPr>
+        <w:t>, the test ended good, the circuit is not faulty, so the firmware can start his execution (fetch_enable signal is raised).</w:t>
       </w:r>
       <w:r>
         <w:rPr>
@@ -1651,16 +1449,8 @@
         <w:rPr>
           <w:lang w:val="en-GB"/>
         </w:rPr>
-        <w:t xml:space="preserve">Fill: 48 </w:t>
-      </w:r>
-      <w:proofErr w:type="spellStart"/>
-      <w:r>
-        <w:rPr>
-          <w:lang w:val="en-GB"/>
-        </w:rPr>
-        <w:t>Tclk</w:t>
-      </w:r>
-      <w:proofErr w:type="spellEnd"/>
+        <w:t>Fill: 48 Tclk</w:t>
+      </w:r>
     </w:p>
     <w:p>
       <w:pPr>
@@ -1677,16 +1467,8 @@
         <w:rPr>
           <w:lang w:val="en-GB"/>
         </w:rPr>
-        <w:t xml:space="preserve">Capture: 1 </w:t>
-      </w:r>
-      <w:proofErr w:type="spellStart"/>
-      <w:r>
-        <w:rPr>
-          <w:lang w:val="en-GB"/>
-        </w:rPr>
-        <w:t>Tclk</w:t>
-      </w:r>
-      <w:proofErr w:type="spellEnd"/>
+        <w:t>Capture: 1 Tclk</w:t>
+      </w:r>
     </w:p>
     <w:p>
       <w:pPr>
@@ -1703,16 +1485,8 @@
         <w:rPr>
           <w:lang w:val="en-GB"/>
         </w:rPr>
-        <w:t xml:space="preserve">Test: 1 </w:t>
-      </w:r>
-      <w:proofErr w:type="spellStart"/>
-      <w:r>
-        <w:rPr>
-          <w:lang w:val="en-GB"/>
-        </w:rPr>
-        <w:t>Tclk</w:t>
-      </w:r>
-      <w:proofErr w:type="spellEnd"/>
+        <w:t>Test: 1 Tclk</w:t>
+      </w:r>
     </w:p>
     <w:p>
       <w:pPr>
@@ -1789,21 +1563,7 @@
         <w:rPr>
           <w:lang w:val="en-GB"/>
         </w:rPr>
-        <w:t xml:space="preserve"> </w:t>
-      </w:r>
-      <w:proofErr w:type="spellStart"/>
-      <w:r>
-        <w:rPr>
-          <w:lang w:val="en-GB"/>
-        </w:rPr>
-        <w:t>Tclk</w:t>
-      </w:r>
-      <w:proofErr w:type="spellEnd"/>
-      <w:r>
-        <w:rPr>
-          <w:lang w:val="en-GB"/>
-        </w:rPr>
-        <w:t xml:space="preserve"> </w:t>
+        <w:t xml:space="preserve"> Tclk </w:t>
       </w:r>
       <w:r>
         <w:rPr>
@@ -1900,16 +1660,26 @@
         <w:rPr>
           <w:lang w:val="en-GB"/>
         </w:rPr>
-        <w:t xml:space="preserve"> * 12 * </w:t>
-      </w:r>
-      <w:proofErr w:type="spellStart"/>
-      <w:r>
-        <w:rPr>
-          <w:lang w:val="en-GB"/>
-        </w:rPr>
-        <w:t>Tclk</w:t>
-      </w:r>
-      <w:proofErr w:type="spellEnd"/>
+        <w:t xml:space="preserve"> * 12 * Tclk </w:t>
+      </w:r>
+      <w:r>
+        <w:rPr>
+          <w:lang w:val="en-GB"/>
+        </w:rPr>
+        <w:sym w:font="Wingdings" w:char="F0E0"/>
+      </w:r>
+      <w:r>
+        <w:rPr>
+          <w:lang w:val="en-GB"/>
+        </w:rPr>
+        <w:t xml:space="preserve"> Tclk=10 ns </w:t>
+      </w:r>
+      <w:r>
+        <w:rPr>
+          <w:lang w:val="en-GB"/>
+        </w:rPr>
+        <w:sym w:font="Wingdings" w:char="F0E0"/>
+      </w:r>
       <w:r>
         <w:rPr>
           <w:lang w:val="en-GB"/>
@@ -1920,7 +1690,19 @@
         <w:rPr>
           <w:lang w:val="en-GB"/>
         </w:rPr>
-        <w:sym w:font="Wingdings" w:char="F0E0"/>
+        <w:t>5050</w:t>
+      </w:r>
+      <w:r>
+        <w:rPr>
+          <w:lang w:val="en-GB"/>
+        </w:rPr>
+        <w:t xml:space="preserve"> * 12 * 10 = </w:t>
+      </w:r>
+      <w:r>
+        <w:rPr>
+          <w:lang w:val="en-GB"/>
+        </w:rPr>
+        <w:t>606</w:t>
       </w:r>
       <w:r>
         <w:rPr>
@@ -1928,67 +1710,23 @@
         </w:rPr>
         <w:t xml:space="preserve"> </w:t>
       </w:r>
-      <w:proofErr w:type="spellStart"/>
-      <w:r>
-        <w:rPr>
-          <w:lang w:val="en-GB"/>
-        </w:rPr>
-        <w:t>Tclk</w:t>
-      </w:r>
-      <w:proofErr w:type="spellEnd"/>
-      <w:r>
-        <w:rPr>
-          <w:lang w:val="en-GB"/>
-        </w:rPr>
-        <w:t xml:space="preserve">=10 ns </w:t>
-      </w:r>
-      <w:r>
-        <w:rPr>
-          <w:lang w:val="en-GB"/>
-        </w:rPr>
-        <w:sym w:font="Wingdings" w:char="F0E0"/>
-      </w:r>
-      <w:r>
-        <w:rPr>
-          <w:lang w:val="en-GB"/>
-        </w:rPr>
-        <w:t xml:space="preserve"> </w:t>
-      </w:r>
-      <w:r>
-        <w:rPr>
-          <w:lang w:val="en-GB"/>
-        </w:rPr>
-        <w:t>5050</w:t>
-      </w:r>
-      <w:r>
-        <w:rPr>
-          <w:lang w:val="en-GB"/>
-        </w:rPr>
-        <w:t xml:space="preserve"> * 12 * 10 = </w:t>
-      </w:r>
-      <w:r>
-        <w:rPr>
-          <w:lang w:val="en-GB"/>
-        </w:rPr>
-        <w:t>606</w:t>
-      </w:r>
-      <w:r>
-        <w:rPr>
-          <w:lang w:val="en-GB"/>
-        </w:rPr>
-        <w:t xml:space="preserve"> </w:t>
-      </w:r>
-      <w:r>
-        <w:rPr>
-          <w:lang w:val="en-GB"/>
-        </w:rPr>
-        <w:t>K</w:t>
-      </w:r>
-      <w:r>
-        <w:rPr>
-          <w:lang w:val="en-GB"/>
-        </w:rPr>
-        <w:t xml:space="preserve"> clock cycles.</w:t>
+      <w:r>
+        <w:rPr>
+          <w:lang w:val="en-GB"/>
+        </w:rPr>
+        <w:t>u</w:t>
+      </w:r>
+      <w:r>
+        <w:rPr>
+          <w:lang w:val="en-GB"/>
+        </w:rPr>
+        <w:t>s</w:t>
+      </w:r>
+      <w:r>
+        <w:rPr>
+          <w:lang w:val="en-GB"/>
+        </w:rPr>
+        <w:t>.</w:t>
       </w:r>
     </w:p>
     <w:p>
@@ -2070,7 +1808,27 @@
           <w:sz w:val="22"/>
           <w:lang w:val="en-GB"/>
         </w:rPr>
-        <w:t>M clock cycles during which 60</w:t>
+        <w:t>m</w:t>
+      </w:r>
+      <w:r>
+        <w:rPr>
+          <w:rFonts w:asciiTheme="minorHAnsi" w:eastAsiaTheme="minorHAnsi" w:hAnsiTheme="minorHAnsi" w:cstheme="minorBidi"/>
+          <w:caps w:val="0"/>
+          <w:color w:val="595959" w:themeColor="text1" w:themeTint="A6"/>
+          <w:sz w:val="22"/>
+          <w:lang w:val="en-GB"/>
+        </w:rPr>
+        <w:t>s</w:t>
+      </w:r>
+      <w:r>
+        <w:rPr>
+          <w:rFonts w:asciiTheme="minorHAnsi" w:eastAsiaTheme="minorHAnsi" w:hAnsiTheme="minorHAnsi" w:cstheme="minorBidi"/>
+          <w:caps w:val="0"/>
+          <w:color w:val="595959" w:themeColor="text1" w:themeTint="A6"/>
+          <w:sz w:val="22"/>
+          <w:lang w:val="en-GB"/>
+        </w:rPr>
+        <w:t xml:space="preserve"> during which 60</w:t>
       </w:r>
       <w:r>
         <w:rPr>
@@ -2216,21 +1974,7 @@
         <w:rPr>
           <w:lang w:val="en-GB"/>
         </w:rPr>
-        <w:t xml:space="preserve"> in terms of aliasing (2</w:t>
-      </w:r>
-      <w:proofErr w:type="gramStart"/>
-      <w:r>
-        <w:rPr>
-          <w:lang w:val="en-GB"/>
-        </w:rPr>
-        <w:t>^(</w:t>
-      </w:r>
-      <w:proofErr w:type="gramEnd"/>
-      <w:r>
-        <w:rPr>
-          <w:lang w:val="en-GB"/>
-        </w:rPr>
-        <w:t>-64) is already a negligible probability).</w:t>
+        <w:t xml:space="preserve"> in terms of aliasing (2^(-64) is already a negligible probability).</w:t>
       </w:r>
     </w:p>
     <w:p>
@@ -2266,21 +2010,7 @@
         <w:rPr>
           <w:lang w:val="en-GB"/>
         </w:rPr>
-        <w:t xml:space="preserve">more </w:t>
-      </w:r>
-      <w:proofErr w:type="spellStart"/>
-      <w:r>
-        <w:rPr>
-          <w:lang w:val="en-GB"/>
-        </w:rPr>
-        <w:t>Tclk</w:t>
-      </w:r>
-      <w:proofErr w:type="spellEnd"/>
-      <w:r>
-        <w:rPr>
-          <w:lang w:val="en-GB"/>
-        </w:rPr>
-        <w:t xml:space="preserve"> used by the Fill phase)</w:t>
+        <w:t>more Tclk used by the Fill phase)</w:t>
       </w:r>
     </w:p>
     <w:p>
@@ -2378,21 +2108,7 @@
           <w:lang w:val="en-GB"/>
         </w:rPr>
         <w:br/>
-        <w:t xml:space="preserve">Due to the fact that the </w:t>
-      </w:r>
-      <w:proofErr w:type="spellStart"/>
-      <w:r>
-        <w:rPr>
-          <w:lang w:val="en-GB"/>
-        </w:rPr>
-        <w:t>UnitUnderTest</w:t>
-      </w:r>
-      <w:proofErr w:type="spellEnd"/>
-      <w:r>
-        <w:rPr>
-          <w:lang w:val="en-GB"/>
-        </w:rPr>
-        <w:t xml:space="preserve"> (RISCV core) is a random resistant hardware, it is very difficult to archive good coverage only with random patterns.</w:t>
+        <w:t>Due to the fact that the UnitUnderTest (RISCV core) is a random resistant hardware, it is very difficult to archive good coverage only with random patterns.</w:t>
       </w:r>
     </w:p>
     <w:p>
@@ -2419,21 +2135,7 @@
         <w:rPr>
           <w:lang w:val="en-GB"/>
         </w:rPr>
-        <w:t>% (</w:t>
-      </w:r>
-      <w:proofErr w:type="spellStart"/>
-      <w:r>
-        <w:rPr>
-          <w:lang w:val="en-GB"/>
-        </w:rPr>
-        <w:t>Tmax</w:t>
-      </w:r>
-      <w:proofErr w:type="spellEnd"/>
-      <w:r>
-        <w:rPr>
-          <w:lang w:val="en-GB"/>
-        </w:rPr>
-        <w:t xml:space="preserve"> report), this means that in order to have an higher coverage </w:t>
+        <w:t xml:space="preserve">% (Tmax report), this means that in order to have an higher coverage </w:t>
       </w:r>
       <w:r>
         <w:rPr>
@@ -2458,16 +2160,8 @@
           <w:lang w:val="en-GB"/>
         </w:rPr>
         <w:br/>
-        <w:t xml:space="preserve">We decided to take advantage of a very powerful tool offered by </w:t>
-      </w:r>
-      <w:proofErr w:type="spellStart"/>
-      <w:r>
-        <w:rPr>
-          <w:lang w:val="en-GB"/>
-        </w:rPr>
-        <w:t>Tmax</w:t>
-      </w:r>
-      <w:proofErr w:type="spellEnd"/>
+        <w:t>We decided to take advantage of a very powerful tool offered by Tmax</w:t>
+      </w:r>
       <w:r>
         <w:rPr>
           <w:lang w:val="en-GB"/>
@@ -2478,28 +2172,14 @@
         <w:rPr>
           <w:lang w:val="en-GB"/>
         </w:rPr>
+        <w:t xml:space="preserve"> SpyGlass, that is able to automatically insert Test Points </w:t>
+      </w:r>
+      <w:r>
+        <w:rPr>
+          <w:lang w:val="en-GB"/>
+        </w:rPr>
         <w:t xml:space="preserve"> </w:t>
       </w:r>
-      <w:proofErr w:type="spellStart"/>
-      <w:r>
-        <w:rPr>
-          <w:lang w:val="en-GB"/>
-        </w:rPr>
-        <w:t>SpyGlass</w:t>
-      </w:r>
-      <w:proofErr w:type="spellEnd"/>
-      <w:r>
-        <w:rPr>
-          <w:lang w:val="en-GB"/>
-        </w:rPr>
-        <w:t xml:space="preserve">, that is able to automatically insert Test Points </w:t>
-      </w:r>
-      <w:r>
-        <w:rPr>
-          <w:lang w:val="en-GB"/>
-        </w:rPr>
-        <w:t xml:space="preserve"> </w:t>
-      </w:r>
       <w:r>
         <w:rPr>
           <w:lang w:val="en-GB"/>
@@ -2511,21 +2191,7 @@
           <w:lang w:val="en-GB"/>
         </w:rPr>
         <w:br/>
-        <w:t xml:space="preserve">After the insertion of test points, </w:t>
-      </w:r>
-      <w:proofErr w:type="spellStart"/>
-      <w:r>
-        <w:rPr>
-          <w:lang w:val="en-GB"/>
-        </w:rPr>
-        <w:t>Tmax</w:t>
-      </w:r>
-      <w:proofErr w:type="spellEnd"/>
-      <w:r>
-        <w:rPr>
-          <w:lang w:val="en-GB"/>
-        </w:rPr>
-        <w:t xml:space="preserve"> anal</w:t>
+        <w:t>After the insertion of test points, Tmax anal</w:t>
       </w:r>
       <w:r>
         <w:rPr>
@@ -2572,33 +2238,11 @@
         </w:rPr>
         <w:t xml:space="preserve">Figure4: </w:t>
       </w:r>
-      <w:proofErr w:type="spellStart"/>
-      <w:r>
-        <w:rPr>
-          <w:lang w:val="en-GB"/>
-        </w:rPr>
-        <w:t>Tmax</w:t>
-      </w:r>
-      <w:proofErr w:type="spellEnd"/>
-      <w:r>
-        <w:rPr>
-          <w:lang w:val="en-GB"/>
-        </w:rPr>
-        <w:t xml:space="preserve"> </w:t>
-      </w:r>
-      <w:proofErr w:type="spellStart"/>
-      <w:r>
-        <w:rPr>
-          <w:lang w:val="en-GB"/>
-        </w:rPr>
-        <w:t>SpyGlass</w:t>
-      </w:r>
-      <w:proofErr w:type="spellEnd"/>
-      <w:r>
-        <w:rPr>
-          <w:lang w:val="en-GB"/>
-        </w:rPr>
-        <w:t xml:space="preserve"> test point analysis</w:t>
+      <w:r>
+        <w:rPr>
+          <w:lang w:val="en-GB"/>
+        </w:rPr>
+        <w:t>Tmax SpyGlass test point analysis</w:t>
       </w:r>
       <w:r>
         <w:rPr>
@@ -2881,21 +2525,7 @@
           <w:lang w:val="en-GB"/>
         </w:rPr>
         <w:br/>
-        <w:t xml:space="preserve">The total area overhead of the </w:t>
-      </w:r>
-      <w:proofErr w:type="spellStart"/>
-      <w:r>
-        <w:rPr>
-          <w:lang w:val="en-GB"/>
-        </w:rPr>
-        <w:t>Core+DFT+LBIST</w:t>
-      </w:r>
-      <w:proofErr w:type="spellEnd"/>
-      <w:r>
-        <w:rPr>
-          <w:lang w:val="en-GB"/>
-        </w:rPr>
-        <w:t xml:space="preserve"> with respect to the standalone core is:</w:t>
+        <w:t>The total area overhead of the Core+DFT+LBIST with respect to the standalone core is:</w:t>
       </w:r>
       <w:r>
         <w:rPr>
@@ -3009,33 +2639,11 @@
         </w:rPr>
         <w:t xml:space="preserve">d before, with test points is possible to reach 85, 86% of coverage but the number of patterns to generate would be too high to be </w:t>
       </w:r>
-      <w:proofErr w:type="spellStart"/>
-      <w:r>
-        <w:rPr>
-          <w:lang w:val="en-GB"/>
-        </w:rPr>
-        <w:t>fault_simulated</w:t>
-      </w:r>
-      <w:proofErr w:type="spellEnd"/>
-      <w:r>
-        <w:rPr>
-          <w:lang w:val="en-GB"/>
-        </w:rPr>
-        <w:t xml:space="preserve"> in a reasonable time with </w:t>
-      </w:r>
-      <w:proofErr w:type="spellStart"/>
-      <w:r>
-        <w:rPr>
-          <w:lang w:val="en-GB"/>
-        </w:rPr>
-        <w:t>Tmax</w:t>
-      </w:r>
-      <w:proofErr w:type="spellEnd"/>
-      <w:r>
-        <w:rPr>
-          <w:lang w:val="en-GB"/>
-        </w:rPr>
-        <w:t>.</w:t>
+      <w:r>
+        <w:rPr>
+          <w:lang w:val="en-GB"/>
+        </w:rPr>
+        <w:t>fault_simulated in a reasonable time with Tmax.</w:t>
       </w:r>
     </w:p>
     <w:p>
@@ -3065,21 +2673,7 @@
         <w:rPr>
           <w:lang w:val="en-GB"/>
         </w:rPr>
-        <w:t>Figure6: Fault simulation results with 40000 out of 60000 patterns (</w:t>
-      </w:r>
-      <w:proofErr w:type="spellStart"/>
-      <w:r>
-        <w:rPr>
-          <w:lang w:val="en-GB"/>
-        </w:rPr>
-        <w:t>Tmax</w:t>
-      </w:r>
-      <w:proofErr w:type="spellEnd"/>
-      <w:r>
-        <w:rPr>
-          <w:lang w:val="en-GB"/>
-        </w:rPr>
-        <w:t xml:space="preserve"> report)</w:t>
+        <w:t>Figure6: Fault simulation results with 40000 out of 60000 patterns (Tmax report)</w:t>
       </w:r>
       <w:r>
         <w:rPr>
@@ -6395,12 +5989,7 @@
 </file>
 
 <file path=customXml/item2.xml><?xml version="1.0" encoding="utf-8"?>
-<?mso-contentType ?>
-<FormTemplates xmlns="http://schemas.microsoft.com/sharepoint/v3/contenttype/forms">
-  <Display>DocumentLibraryForm</Display>
-  <Edit>DocumentLibraryForm</Edit>
-  <New>DocumentLibraryForm</New>
-</FormTemplates>
+<b:Sources xmlns:b="http://schemas.openxmlformats.org/officeDocument/2006/bibliography" xmlns="http://schemas.openxmlformats.org/officeDocument/2006/bibliography" SelectedStyle="\APASixthEditionOfficeOnline.xsl" StyleName="APA" Version="6"/>
 </file>
 
 <file path=customXml/item3.xml><?xml version="1.0" encoding="utf-8"?>
@@ -6410,7 +5999,12 @@
 </file>
 
 <file path=customXml/item4.xml><?xml version="1.0" encoding="utf-8"?>
-<b:Sources xmlns:b="http://schemas.openxmlformats.org/officeDocument/2006/bibliography" xmlns="http://schemas.openxmlformats.org/officeDocument/2006/bibliography" SelectedStyle="\APASixthEditionOfficeOnline.xsl" StyleName="APA" Version="6"/>
+<?mso-contentType ?>
+<FormTemplates xmlns="http://schemas.microsoft.com/sharepoint/v3/contenttype/forms">
+  <Display>DocumentLibraryForm</Display>
+  <Edit>DocumentLibraryForm</Edit>
+  <New>DocumentLibraryForm</New>
+</FormTemplates>
 </file>
 
 <file path=customXml/itemProps1.xml><?xml version="1.0" encoding="utf-8"?>
@@ -6430,9 +6024,9 @@
 </file>
 
 <file path=customXml/itemProps2.xml><?xml version="1.0" encoding="utf-8"?>
-<ds:datastoreItem xmlns:ds="http://schemas.openxmlformats.org/officeDocument/2006/customXml" ds:itemID="{8E445992-A284-4D7A-BB4B-C082FDA9CE09}">
+<ds:datastoreItem xmlns:ds="http://schemas.openxmlformats.org/officeDocument/2006/customXml" ds:itemID="{F6D3BCA5-CD69-4FBF-91C9-2E831816198E}">
   <ds:schemaRefs>
-    <ds:schemaRef ds:uri="http://schemas.microsoft.com/sharepoint/v3/contenttype/forms"/>
+    <ds:schemaRef ds:uri="http://schemas.openxmlformats.org/officeDocument/2006/bibliography"/>
   </ds:schemaRefs>
 </ds:datastoreItem>
 </file>
@@ -6447,9 +6041,9 @@
 </file>
 
 <file path=customXml/itemProps4.xml><?xml version="1.0" encoding="utf-8"?>
-<ds:datastoreItem xmlns:ds="http://schemas.openxmlformats.org/officeDocument/2006/customXml" ds:itemID="{F6D3BCA5-CD69-4FBF-91C9-2E831816198E}">
+<ds:datastoreItem xmlns:ds="http://schemas.openxmlformats.org/officeDocument/2006/customXml" ds:itemID="{8E445992-A284-4D7A-BB4B-C082FDA9CE09}">
   <ds:schemaRefs>
-    <ds:schemaRef ds:uri="http://schemas.openxmlformats.org/officeDocument/2006/bibliography"/>
+    <ds:schemaRef ds:uri="http://schemas.microsoft.com/sharepoint/v3/contenttype/forms"/>
   </ds:schemaRefs>
 </ds:datastoreItem>
 </file>
</xml_diff>